<commit_message>
Revisão completa do template de Design de Teste
O modelo foi revisado e as seguintes mudanças foram realizadas:
1. A primeira letra "t" do nome do artefato foi capitalizada.
2. Adequações de apresentação/estruturação de tópicos.
3. Mínimas correções de ortografia.
</commit_message>
<xml_diff>
--- a/Artefatos de Documentação/Processo Genérico/6-Verificacao e Validacao/Templates/Design de teste.docx
+++ b/Artefatos de Documentação/Processo Genérico/6-Verificacao e Validacao/Templates/Design de teste.docx
@@ -29,6 +29,8 @@
         <w:ind w:right="-540"/>
         <w:jc w:val="center"/>
       </w:pPr>
+      <w:bookmarkStart w:id="0" w:name="_GoBack"/>
+      <w:bookmarkEnd w:id="0"/>
       <w:r>
         <w:rPr>
           <w:rFonts w:eastAsia="Arial"/>
@@ -900,26 +902,27 @@
     <w:p>
       <w:pPr>
         <w:pStyle w:val="Ttulo1"/>
+        <w:jc w:val="both"/>
         <w:rPr>
           <w:rFonts w:eastAsia="Arial" w:cs="Times New Roman"/>
           <w:b/>
           <w:szCs w:val="36"/>
         </w:rPr>
       </w:pPr>
-      <w:bookmarkStart w:id="0" w:name="h.s4iqsedt7fe7" w:colFirst="0" w:colLast="0"/>
-      <w:bookmarkStart w:id="1" w:name="h.i0wneystaz5d" w:colFirst="0" w:colLast="0"/>
-      <w:bookmarkStart w:id="2" w:name="h.sg9f8k23pq1v" w:colFirst="0" w:colLast="0"/>
-      <w:bookmarkStart w:id="3" w:name="h.hhtd8oamg935" w:colFirst="0" w:colLast="0"/>
-      <w:bookmarkStart w:id="4" w:name="h.vesq0xf7caxn" w:colFirst="0" w:colLast="0"/>
-      <w:bookmarkStart w:id="5" w:name="h.aa53q8lpr6ps" w:colFirst="0" w:colLast="0"/>
-      <w:bookmarkStart w:id="6" w:name="h.yw0uyjhxqc5u" w:colFirst="0" w:colLast="0"/>
-      <w:bookmarkEnd w:id="0"/>
+      <w:bookmarkStart w:id="1" w:name="h.s4iqsedt7fe7" w:colFirst="0" w:colLast="0"/>
+      <w:bookmarkStart w:id="2" w:name="h.i0wneystaz5d" w:colFirst="0" w:colLast="0"/>
+      <w:bookmarkStart w:id="3" w:name="h.sg9f8k23pq1v" w:colFirst="0" w:colLast="0"/>
+      <w:bookmarkStart w:id="4" w:name="h.hhtd8oamg935" w:colFirst="0" w:colLast="0"/>
+      <w:bookmarkStart w:id="5" w:name="h.vesq0xf7caxn" w:colFirst="0" w:colLast="0"/>
+      <w:bookmarkStart w:id="6" w:name="h.aa53q8lpr6ps" w:colFirst="0" w:colLast="0"/>
+      <w:bookmarkStart w:id="7" w:name="h.yw0uyjhxqc5u" w:colFirst="0" w:colLast="0"/>
       <w:bookmarkEnd w:id="1"/>
       <w:bookmarkEnd w:id="2"/>
       <w:bookmarkEnd w:id="3"/>
       <w:bookmarkEnd w:id="4"/>
       <w:bookmarkEnd w:id="5"/>
       <w:bookmarkEnd w:id="6"/>
+      <w:bookmarkEnd w:id="7"/>
       <w:r>
         <w:rPr>
           <w:rFonts w:eastAsia="Arial" w:cs="Times New Roman"/>
@@ -938,7 +941,11 @@
         <w:t>Identificador do documento</w:t>
       </w:r>
     </w:p>
-    <w:p/>
+    <w:p>
+      <w:pPr>
+        <w:jc w:val="both"/>
+      </w:pPr>
+    </w:p>
     <w:p>
       <w:pPr>
         <w:tabs>
@@ -1196,23 +1203,24 @@
     <w:p>
       <w:pPr>
         <w:pStyle w:val="Ttulo1"/>
+        <w:jc w:val="both"/>
         <w:rPr>
           <w:rFonts w:cs="Times New Roman"/>
           <w:b/>
         </w:rPr>
       </w:pPr>
-      <w:bookmarkStart w:id="7" w:name="h.xmwk6zy1tklr" w:colFirst="0" w:colLast="0"/>
-      <w:bookmarkStart w:id="8" w:name="h.jdzhmfwsby9m" w:colFirst="0" w:colLast="0"/>
-      <w:bookmarkStart w:id="9" w:name="h.qhjqilne6t7h" w:colFirst="0" w:colLast="0"/>
-      <w:bookmarkStart w:id="10" w:name="h.9pq832rdcidf" w:colFirst="0" w:colLast="0"/>
-      <w:bookmarkStart w:id="11" w:name="h.27klxp5d0tw3" w:colFirst="0" w:colLast="0"/>
-      <w:bookmarkStart w:id="12" w:name="_Toc417991404"/>
+      <w:bookmarkStart w:id="8" w:name="h.xmwk6zy1tklr" w:colFirst="0" w:colLast="0"/>
+      <w:bookmarkStart w:id="9" w:name="h.jdzhmfwsby9m" w:colFirst="0" w:colLast="0"/>
+      <w:bookmarkStart w:id="10" w:name="h.qhjqilne6t7h" w:colFirst="0" w:colLast="0"/>
+      <w:bookmarkStart w:id="11" w:name="h.9pq832rdcidf" w:colFirst="0" w:colLast="0"/>
+      <w:bookmarkStart w:id="12" w:name="h.27klxp5d0tw3" w:colFirst="0" w:colLast="0"/>
       <w:bookmarkStart w:id="13" w:name="_Toc418262288"/>
-      <w:bookmarkEnd w:id="7"/>
+      <w:bookmarkStart w:id="14" w:name="_Toc417991404"/>
       <w:bookmarkEnd w:id="8"/>
       <w:bookmarkEnd w:id="9"/>
       <w:bookmarkEnd w:id="10"/>
       <w:bookmarkEnd w:id="11"/>
+      <w:bookmarkEnd w:id="12"/>
       <w:r>
         <w:rPr>
           <w:rFonts w:cs="Times New Roman"/>
@@ -1231,6 +1239,7 @@
     </w:p>
     <w:p>
       <w:pPr>
+        <w:jc w:val="both"/>
         <w:rPr>
           <w:color w:val="00B050"/>
           <w:sz w:val="22"/>
@@ -1300,12 +1309,13 @@
     <w:p>
       <w:pPr>
         <w:pStyle w:val="Ttulo1"/>
+        <w:jc w:val="both"/>
         <w:rPr>
           <w:rFonts w:eastAsia="Arial" w:cs="Times New Roman"/>
           <w:b/>
         </w:rPr>
       </w:pPr>
-      <w:bookmarkStart w:id="14" w:name="_Toc418262289"/>
+      <w:bookmarkStart w:id="15" w:name="_Toc418262289"/>
       <w:r>
         <w:rPr>
           <w:rFonts w:eastAsia="Arial" w:cs="Times New Roman"/>
@@ -1313,7 +1323,7 @@
         </w:rPr>
         <w:t xml:space="preserve">3. </w:t>
       </w:r>
-      <w:bookmarkEnd w:id="14"/>
+      <w:bookmarkEnd w:id="15"/>
       <w:r>
         <w:rPr>
           <w:rFonts w:eastAsia="Arial" w:cs="Times New Roman"/>
@@ -1349,10 +1359,10 @@
         <w:t>. Listar as possíveis fontes externas ou internas utilizadas como referência para a constituição do documento. &gt;</w:t>
       </w:r>
     </w:p>
-    <w:p/>
     <w:p>
       <w:pPr>
         <w:pStyle w:val="Ttulo1"/>
+        <w:jc w:val="both"/>
         <w:rPr>
           <w:b/>
         </w:rPr>
@@ -1361,28 +1371,31 @@
         <w:rPr>
           <w:b/>
         </w:rPr>
-        <w:lastRenderedPageBreak/>
         <w:t xml:space="preserve">4. </w:t>
       </w:r>
       <w:r>
         <w:rPr>
           <w:b/>
         </w:rPr>
-        <w:t>Detalhes do nível do Design de Teste</w:t>
-      </w:r>
-    </w:p>
-    <w:p>
-      <w:pPr>
-        <w:pStyle w:val="Ttulotemplate"/>
+        <w:t>Detalhes do N</w:t>
+      </w:r>
+      <w:r>
+        <w:rPr>
+          <w:b/>
+        </w:rPr>
+        <w:t>ível do Design de Teste</w:t>
+      </w:r>
+    </w:p>
+    <w:p>
+      <w:pPr>
+        <w:pStyle w:val="Ttulo2"/>
+        <w:ind w:firstLine="708"/>
         <w:rPr>
           <w:sz w:val="32"/>
           <w:szCs w:val="32"/>
         </w:rPr>
       </w:pPr>
       <w:r>
-        <w:tab/>
-      </w:r>
-      <w:r>
         <w:rPr>
           <w:sz w:val="32"/>
           <w:szCs w:val="32"/>
@@ -1392,968 +1405,543 @@
     </w:p>
     <w:p>
       <w:pPr>
-        <w:pStyle w:val="Ttulotemplate"/>
-        <w:rPr>
-          <w:b w:val="0"/>
-          <w:color w:val="00B050"/>
-          <w:sz w:val="22"/>
-          <w:szCs w:val="22"/>
-        </w:rPr>
-      </w:pPr>
-      <w:r>
+        <w:ind w:left="708" w:firstLine="708"/>
+        <w:jc w:val="both"/>
+        <w:rPr>
+          <w:color w:val="00B050"/>
+          <w:sz w:val="22"/>
+          <w:szCs w:val="22"/>
+        </w:rPr>
+      </w:pPr>
+      <w:r>
+        <w:rPr>
+          <w:color w:val="00B050"/>
+          <w:sz w:val="22"/>
+          <w:szCs w:val="22"/>
+        </w:rPr>
+        <w:t xml:space="preserve">&lt;. Identificar os itens de teste e descrever as </w:t>
+      </w:r>
+      <w:r>
+        <w:rPr>
+          <w:color w:val="00B050"/>
+          <w:sz w:val="22"/>
+          <w:szCs w:val="22"/>
+        </w:rPr>
+        <w:t xml:space="preserve">características e as combinações de </w:t>
+      </w:r>
+      <w:r>
+        <w:rPr>
+          <w:color w:val="00B050"/>
+          <w:sz w:val="22"/>
+          <w:szCs w:val="22"/>
+        </w:rPr>
+        <w:t>características deste d</w:t>
+      </w:r>
+      <w:r>
+        <w:rPr>
+          <w:color w:val="00B050"/>
+          <w:sz w:val="22"/>
+          <w:szCs w:val="22"/>
+        </w:rPr>
+        <w:t xml:space="preserve">esign de </w:t>
+      </w:r>
+      <w:r>
+        <w:rPr>
+          <w:color w:val="00B050"/>
+          <w:sz w:val="22"/>
+          <w:szCs w:val="22"/>
+        </w:rPr>
+        <w:t>t</w:t>
+      </w:r>
+      <w:r>
+        <w:rPr>
+          <w:color w:val="00B050"/>
+          <w:sz w:val="22"/>
+          <w:szCs w:val="22"/>
+        </w:rPr>
+        <w:t>este. Para cada característica ou combinação de características, uma referência que é associada a seus requisitos e/ou descrição de design pode ser incluída. &gt;</w:t>
+      </w:r>
+    </w:p>
+    <w:p>
+      <w:pPr>
+        <w:pStyle w:val="Ttulo2"/>
+        <w:ind w:firstLine="708"/>
         <w:rPr>
           <w:sz w:val="32"/>
           <w:szCs w:val="32"/>
         </w:rPr>
-        <w:tab/>
-      </w:r>
+      </w:pPr>
       <w:r>
         <w:rPr>
           <w:sz w:val="32"/>
           <w:szCs w:val="32"/>
         </w:rPr>
-        <w:tab/>
-      </w:r>
-      <w:r>
-        <w:rPr>
-          <w:b w:val="0"/>
-          <w:color w:val="00B050"/>
-          <w:sz w:val="22"/>
-          <w:szCs w:val="22"/>
-        </w:rPr>
-        <w:t xml:space="preserve">&lt;. Identificar os itens de teste e descrever as características e as combinações de </w:t>
-      </w:r>
-      <w:r>
-        <w:rPr>
-          <w:b w:val="0"/>
-          <w:color w:val="00B050"/>
-          <w:sz w:val="22"/>
-          <w:szCs w:val="22"/>
-        </w:rPr>
-        <w:tab/>
-      </w:r>
-      <w:r>
-        <w:rPr>
-          <w:b w:val="0"/>
-          <w:color w:val="00B050"/>
-          <w:sz w:val="22"/>
-          <w:szCs w:val="22"/>
-        </w:rPr>
-        <w:tab/>
-        <w:t xml:space="preserve">características deste Design de </w:t>
-      </w:r>
-      <w:r>
-        <w:rPr>
-          <w:b w:val="0"/>
-          <w:color w:val="00B050"/>
-          <w:sz w:val="22"/>
-          <w:szCs w:val="22"/>
-        </w:rPr>
-        <w:t>Teste.</w:t>
-      </w:r>
-      <w:r>
-        <w:rPr>
-          <w:b w:val="0"/>
-          <w:color w:val="00B050"/>
-          <w:sz w:val="22"/>
-          <w:szCs w:val="22"/>
-        </w:rPr>
-        <w:t xml:space="preserve"> &gt;</w:t>
-      </w:r>
-    </w:p>
-    <w:p>
-      <w:pPr>
-        <w:pStyle w:val="Ttulotemplate"/>
-        <w:rPr>
-          <w:b w:val="0"/>
-          <w:color w:val="00B050"/>
-          <w:sz w:val="22"/>
-          <w:szCs w:val="22"/>
-        </w:rPr>
-      </w:pPr>
-      <w:r>
-        <w:rPr>
-          <w:b w:val="0"/>
-          <w:color w:val="00B050"/>
-          <w:sz w:val="22"/>
-          <w:szCs w:val="22"/>
-        </w:rPr>
-        <w:tab/>
-      </w:r>
-      <w:r>
-        <w:rPr>
-          <w:b w:val="0"/>
-          <w:color w:val="00B050"/>
-          <w:sz w:val="22"/>
-          <w:szCs w:val="22"/>
-        </w:rPr>
-        <w:tab/>
-      </w:r>
-      <w:r>
-        <w:rPr>
-          <w:b w:val="0"/>
-          <w:color w:val="00B050"/>
-          <w:sz w:val="22"/>
-          <w:szCs w:val="22"/>
-        </w:rPr>
-        <w:t xml:space="preserve">&lt;. </w:t>
-      </w:r>
-      <w:r>
-        <w:rPr>
-          <w:b w:val="0"/>
-          <w:color w:val="00B050"/>
-          <w:sz w:val="22"/>
-          <w:szCs w:val="22"/>
-        </w:rPr>
-        <w:t xml:space="preserve">Para cada característica ou combinação de características, uma referência que é </w:t>
-      </w:r>
-      <w:r>
-        <w:rPr>
-          <w:b w:val="0"/>
-          <w:color w:val="00B050"/>
-          <w:sz w:val="22"/>
-          <w:szCs w:val="22"/>
-        </w:rPr>
-        <w:tab/>
-      </w:r>
-      <w:r>
-        <w:rPr>
-          <w:b w:val="0"/>
-          <w:color w:val="00B050"/>
-          <w:sz w:val="22"/>
-          <w:szCs w:val="22"/>
-        </w:rPr>
-        <w:tab/>
-        <w:t>associada a seus requisitos e/ou descrição de design pode ser incluída. &gt;</w:t>
-      </w:r>
-    </w:p>
-    <w:p>
-      <w:pPr>
-        <w:pStyle w:val="Ttulotemplate"/>
+        <w:t>4.2 Métodos de r</w:t>
+      </w:r>
+      <w:r>
         <w:rPr>
           <w:sz w:val="32"/>
           <w:szCs w:val="32"/>
         </w:rPr>
-      </w:pPr>
-      <w:r>
+        <w:t>efinamento</w:t>
+      </w:r>
+    </w:p>
+    <w:p>
+      <w:pPr>
+        <w:ind w:left="708" w:firstLine="708"/>
+        <w:jc w:val="both"/>
+        <w:rPr>
+          <w:color w:val="00B050"/>
+          <w:sz w:val="22"/>
+          <w:szCs w:val="22"/>
+        </w:rPr>
+      </w:pPr>
+      <w:r>
+        <w:rPr>
+          <w:color w:val="00B050"/>
+          <w:sz w:val="22"/>
+          <w:szCs w:val="22"/>
+        </w:rPr>
+        <w:t>&lt;.</w:t>
+      </w:r>
+      <w:r>
+        <w:rPr>
+          <w:color w:val="00B050"/>
+          <w:sz w:val="22"/>
+          <w:szCs w:val="22"/>
+        </w:rPr>
+        <w:t xml:space="preserve"> Especificar os refinamentos para os métodos descritos no Plano de T</w:t>
+      </w:r>
+      <w:r>
+        <w:rPr>
+          <w:color w:val="00B050"/>
+          <w:sz w:val="22"/>
+          <w:szCs w:val="22"/>
+        </w:rPr>
+        <w:t xml:space="preserve">este </w:t>
+      </w:r>
+      <w:r>
+        <w:rPr>
+          <w:color w:val="00B050"/>
+          <w:sz w:val="22"/>
+          <w:szCs w:val="22"/>
+        </w:rPr>
+        <w:t>correspondente (se tiver um: caso contrário especificar o método geral).</w:t>
+      </w:r>
+      <w:r>
+        <w:rPr>
+          <w:color w:val="00B050"/>
+          <w:sz w:val="22"/>
+          <w:szCs w:val="22"/>
+        </w:rPr>
+        <w:t xml:space="preserve"> </w:t>
+      </w:r>
+      <w:r>
+        <w:rPr>
+          <w:color w:val="00B050"/>
+          <w:sz w:val="22"/>
+          <w:szCs w:val="22"/>
+        </w:rPr>
+        <w:t xml:space="preserve">Incluindo </w:t>
+      </w:r>
+      <w:r>
+        <w:rPr>
+          <w:color w:val="00B050"/>
+          <w:sz w:val="22"/>
+          <w:szCs w:val="22"/>
+        </w:rPr>
+        <w:t xml:space="preserve">técnicas específicas de teste a serem usadas. </w:t>
+      </w:r>
+      <w:r>
+        <w:rPr>
+          <w:color w:val="00B050"/>
+          <w:sz w:val="22"/>
+          <w:szCs w:val="22"/>
+        </w:rPr>
+        <w:t>O método de analisar os resultados de teste pode</w:t>
+      </w:r>
+      <w:r>
+        <w:rPr>
+          <w:color w:val="00B050"/>
+          <w:sz w:val="22"/>
+          <w:szCs w:val="22"/>
+        </w:rPr>
+        <w:t xml:space="preserve"> ser </w:t>
+      </w:r>
+      <w:r>
+        <w:rPr>
+          <w:color w:val="00B050"/>
+          <w:sz w:val="22"/>
+          <w:szCs w:val="22"/>
+        </w:rPr>
+        <w:t>identificado</w:t>
+      </w:r>
+      <w:r>
+        <w:rPr>
+          <w:color w:val="00B050"/>
+          <w:sz w:val="22"/>
+          <w:szCs w:val="22"/>
+        </w:rPr>
+        <w:t>.</w:t>
+      </w:r>
+      <w:r>
+        <w:rPr>
+          <w:color w:val="00B050"/>
+          <w:sz w:val="22"/>
+          <w:szCs w:val="22"/>
+        </w:rPr>
+        <w:t xml:space="preserve"> </w:t>
+      </w:r>
+      <w:r>
+        <w:rPr>
+          <w:color w:val="00B050"/>
+          <w:sz w:val="22"/>
+          <w:szCs w:val="22"/>
+        </w:rPr>
+        <w:t xml:space="preserve">Resumir os atributos comuns de qualquer caso de teste. </w:t>
+      </w:r>
+      <w:r>
+        <w:rPr>
+          <w:color w:val="00B050"/>
+          <w:sz w:val="22"/>
+          <w:szCs w:val="22"/>
+        </w:rPr>
+        <w:t>&gt;</w:t>
+      </w:r>
+    </w:p>
+    <w:p>
+      <w:pPr>
+        <w:pStyle w:val="Ttulo2"/>
+        <w:ind w:firstLine="708"/>
         <w:rPr>
           <w:sz w:val="32"/>
           <w:szCs w:val="32"/>
         </w:rPr>
-        <w:tab/>
-        <w:t>4.2 Métodos de refinamento</w:t>
-      </w:r>
-    </w:p>
-    <w:p>
-      <w:pPr>
-        <w:pStyle w:val="Ttulotemplate"/>
-        <w:rPr>
-          <w:b w:val="0"/>
-          <w:color w:val="00B050"/>
-          <w:sz w:val="22"/>
-          <w:szCs w:val="22"/>
-        </w:rPr>
       </w:pPr>
       <w:r>
         <w:rPr>
           <w:sz w:val="32"/>
           <w:szCs w:val="32"/>
         </w:rPr>
+        <w:t>4.3 Identificação do teste</w:t>
+      </w:r>
+    </w:p>
+    <w:p>
+      <w:pPr>
+        <w:ind w:left="708" w:firstLine="708"/>
+        <w:jc w:val="both"/>
+        <w:rPr>
+          <w:color w:val="00B050"/>
+          <w:sz w:val="22"/>
+          <w:szCs w:val="22"/>
+        </w:rPr>
+      </w:pPr>
+      <w:r>
+        <w:rPr>
+          <w:color w:val="00B050"/>
+          <w:sz w:val="22"/>
+          <w:szCs w:val="22"/>
+        </w:rPr>
+        <w:t>&lt;. Liste o identificador e uma breve descrição de cad</w:t>
+      </w:r>
+      <w:r>
+        <w:rPr>
+          <w:color w:val="00B050"/>
+          <w:sz w:val="22"/>
+          <w:szCs w:val="22"/>
+        </w:rPr>
+        <w:t xml:space="preserve">a caso de teste (ou conjunto de </w:t>
+      </w:r>
+      <w:r>
+        <w:rPr>
+          <w:color w:val="00B050"/>
+          <w:sz w:val="22"/>
+          <w:szCs w:val="22"/>
+        </w:rPr>
+        <w:t xml:space="preserve">casos de teste relacionados) em cenários para este projeto. Um </w:t>
+      </w:r>
+      <w:r>
+        <w:rPr>
+          <w:color w:val="00B050"/>
+          <w:sz w:val="22"/>
+          <w:szCs w:val="22"/>
+        </w:rPr>
+        <w:t>caso de teste</w:t>
+      </w:r>
+      <w:r>
+        <w:rPr>
+          <w:color w:val="00B050"/>
+          <w:sz w:val="22"/>
+          <w:szCs w:val="22"/>
+        </w:rPr>
+        <w:t>,</w:t>
+      </w:r>
+      <w:r>
+        <w:rPr>
+          <w:color w:val="00B050"/>
+          <w:sz w:val="22"/>
+          <w:szCs w:val="22"/>
+        </w:rPr>
+        <w:t xml:space="preserve"> </w:t>
+      </w:r>
+      <w:r>
+        <w:rPr>
+          <w:color w:val="00B050"/>
+          <w:sz w:val="22"/>
+          <w:szCs w:val="22"/>
+        </w:rPr>
+        <w:t xml:space="preserve">cenário, </w:t>
+      </w:r>
+      <w:r>
+        <w:rPr>
+          <w:color w:val="00B050"/>
+          <w:sz w:val="22"/>
+          <w:szCs w:val="22"/>
+        </w:rPr>
+        <w:t xml:space="preserve">ou </w:t>
+      </w:r>
+      <w:r>
+        <w:rPr>
+          <w:color w:val="00B050"/>
+          <w:sz w:val="22"/>
+          <w:szCs w:val="22"/>
+        </w:rPr>
+        <w:t>p</w:t>
+      </w:r>
+      <w:r>
+        <w:rPr>
+          <w:color w:val="00B050"/>
+          <w:sz w:val="22"/>
+          <w:szCs w:val="22"/>
+        </w:rPr>
+        <w:t>rocedimento</w:t>
+      </w:r>
+      <w:r>
+        <w:rPr>
+          <w:color w:val="00B050"/>
+          <w:sz w:val="22"/>
+          <w:szCs w:val="22"/>
+        </w:rPr>
+        <w:t xml:space="preserve"> particular</w:t>
+      </w:r>
+      <w:r>
+        <w:rPr>
+          <w:color w:val="00B050"/>
+          <w:sz w:val="22"/>
+          <w:szCs w:val="22"/>
+        </w:rPr>
+        <w:t xml:space="preserve"> pode se</w:t>
+      </w:r>
+      <w:r>
+        <w:rPr>
+          <w:color w:val="00B050"/>
+          <w:sz w:val="22"/>
+          <w:szCs w:val="22"/>
+        </w:rPr>
+        <w:t>r identifica</w:t>
+      </w:r>
+      <w:r>
+        <w:rPr>
+          <w:color w:val="00B050"/>
+          <w:sz w:val="22"/>
+          <w:szCs w:val="22"/>
+        </w:rPr>
+        <w:t xml:space="preserve">do em mais de um documento de </w:t>
+      </w:r>
+      <w:r>
+        <w:rPr>
+          <w:color w:val="00B050"/>
+          <w:sz w:val="22"/>
+          <w:szCs w:val="22"/>
+        </w:rPr>
+        <w:t>Design de Te</w:t>
+      </w:r>
+      <w:r>
+        <w:rPr>
+          <w:color w:val="00B050"/>
+          <w:sz w:val="22"/>
+          <w:szCs w:val="22"/>
+        </w:rPr>
+        <w:t>s</w:t>
+      </w:r>
+      <w:r>
+        <w:rPr>
+          <w:color w:val="00B050"/>
+          <w:sz w:val="22"/>
+          <w:szCs w:val="22"/>
+        </w:rPr>
+        <w:t>te</w:t>
+      </w:r>
+      <w:r>
+        <w:rPr>
+          <w:color w:val="00B050"/>
+          <w:sz w:val="22"/>
+          <w:szCs w:val="22"/>
+        </w:rPr>
+        <w:t xml:space="preserve">. Liste o identificador e </w:t>
+      </w:r>
+      <w:r>
+        <w:rPr>
+          <w:color w:val="00B050"/>
+          <w:sz w:val="22"/>
+          <w:szCs w:val="22"/>
+        </w:rPr>
         <w:tab/>
       </w:r>
       <w:r>
+        <w:rPr>
+          <w:color w:val="00B050"/>
+          <w:sz w:val="22"/>
+          <w:szCs w:val="22"/>
+        </w:rPr>
+        <w:t>uma breve</w:t>
+      </w:r>
+      <w:r>
+        <w:rPr>
+          <w:color w:val="00B050"/>
+          <w:sz w:val="22"/>
+          <w:szCs w:val="22"/>
+        </w:rPr>
+        <w:t xml:space="preserve"> descrição de cada procedimento </w:t>
+      </w:r>
+      <w:r>
+        <w:rPr>
+          <w:color w:val="00B050"/>
+          <w:sz w:val="22"/>
+          <w:szCs w:val="22"/>
+        </w:rPr>
+        <w:t xml:space="preserve">associado a este </w:t>
+      </w:r>
+      <w:r>
+        <w:rPr>
+          <w:color w:val="00B050"/>
+          <w:sz w:val="22"/>
+          <w:szCs w:val="22"/>
+        </w:rPr>
+        <w:t>Design de Teste. &gt;</w:t>
+      </w:r>
+    </w:p>
+    <w:p>
+      <w:pPr>
+        <w:pStyle w:val="Ttulo2"/>
+        <w:ind w:firstLine="708"/>
         <w:rPr>
           <w:sz w:val="32"/>
           <w:szCs w:val="32"/>
         </w:rPr>
-        <w:tab/>
-      </w:r>
-      <w:r>
-        <w:rPr>
-          <w:b w:val="0"/>
-          <w:color w:val="00B050"/>
-          <w:sz w:val="22"/>
-          <w:szCs w:val="22"/>
-        </w:rPr>
-        <w:t>&lt;.</w:t>
-      </w:r>
-      <w:r>
-        <w:rPr>
-          <w:b w:val="0"/>
-          <w:color w:val="00B050"/>
-          <w:sz w:val="22"/>
-          <w:szCs w:val="22"/>
-        </w:rPr>
-        <w:t xml:space="preserve"> Especificar os refinamentos para os métodos descritos no Plano de Teste </w:t>
-      </w:r>
-      <w:r>
-        <w:rPr>
-          <w:b w:val="0"/>
-          <w:color w:val="00B050"/>
-          <w:sz w:val="22"/>
-          <w:szCs w:val="22"/>
-        </w:rPr>
-        <w:tab/>
-      </w:r>
-      <w:r>
-        <w:rPr>
-          <w:b w:val="0"/>
-          <w:color w:val="00B050"/>
-          <w:sz w:val="22"/>
-          <w:szCs w:val="22"/>
-        </w:rPr>
-        <w:tab/>
-      </w:r>
-      <w:r>
-        <w:rPr>
-          <w:b w:val="0"/>
-          <w:color w:val="00B050"/>
-          <w:sz w:val="22"/>
-          <w:szCs w:val="22"/>
-        </w:rPr>
-        <w:tab/>
-        <w:t>correspondente (se tiver um: caso contrário especificar o método geral).</w:t>
-      </w:r>
-      <w:r>
-        <w:rPr>
-          <w:b w:val="0"/>
-          <w:color w:val="00B050"/>
-          <w:sz w:val="22"/>
-          <w:szCs w:val="22"/>
-        </w:rPr>
-        <w:t xml:space="preserve"> </w:t>
-      </w:r>
-      <w:r>
-        <w:rPr>
-          <w:b w:val="0"/>
-          <w:color w:val="00B050"/>
-          <w:sz w:val="22"/>
-          <w:szCs w:val="22"/>
-        </w:rPr>
-        <w:t xml:space="preserve">Incluindo </w:t>
-      </w:r>
-      <w:r>
-        <w:rPr>
-          <w:b w:val="0"/>
-          <w:color w:val="00B050"/>
-          <w:sz w:val="22"/>
-          <w:szCs w:val="22"/>
-        </w:rPr>
-        <w:tab/>
-      </w:r>
-      <w:r>
-        <w:rPr>
-          <w:b w:val="0"/>
-          <w:color w:val="00B050"/>
-          <w:sz w:val="22"/>
-          <w:szCs w:val="22"/>
-        </w:rPr>
-        <w:tab/>
-      </w:r>
-      <w:r>
-        <w:rPr>
-          <w:b w:val="0"/>
-          <w:color w:val="00B050"/>
-          <w:sz w:val="22"/>
-          <w:szCs w:val="22"/>
-        </w:rPr>
-        <w:t>técnicas específicas de teste a serem usadas. O método</w:t>
-      </w:r>
-      <w:r>
-        <w:rPr>
-          <w:b w:val="0"/>
-          <w:color w:val="00B050"/>
-          <w:sz w:val="22"/>
-          <w:szCs w:val="22"/>
-        </w:rPr>
-        <w:t xml:space="preserve"> de analisar os resultados de </w:t>
-      </w:r>
-      <w:r>
-        <w:rPr>
-          <w:b w:val="0"/>
-          <w:color w:val="00B050"/>
-          <w:sz w:val="22"/>
-          <w:szCs w:val="22"/>
-        </w:rPr>
-        <w:tab/>
-      </w:r>
-      <w:r>
-        <w:rPr>
-          <w:b w:val="0"/>
-          <w:color w:val="00B050"/>
-          <w:sz w:val="22"/>
-          <w:szCs w:val="22"/>
-        </w:rPr>
-        <w:tab/>
-        <w:t>teste podem ser identificados.</w:t>
-      </w:r>
-      <w:r>
-        <w:rPr>
-          <w:b w:val="0"/>
-          <w:color w:val="00B050"/>
-          <w:sz w:val="22"/>
-          <w:szCs w:val="22"/>
-        </w:rPr>
-        <w:t xml:space="preserve"> </w:t>
-      </w:r>
-      <w:r>
-        <w:rPr>
-          <w:b w:val="0"/>
-          <w:color w:val="00B050"/>
-          <w:sz w:val="22"/>
-          <w:szCs w:val="22"/>
-        </w:rPr>
-        <w:t>&gt;</w:t>
-      </w:r>
-    </w:p>
-    <w:p>
-      <w:pPr>
-        <w:pStyle w:val="Ttulotemplate"/>
-        <w:rPr>
-          <w:b w:val="0"/>
-          <w:color w:val="00B050"/>
-          <w:sz w:val="22"/>
-          <w:szCs w:val="22"/>
-        </w:rPr>
-      </w:pPr>
-      <w:r>
-        <w:rPr>
-          <w:b w:val="0"/>
-          <w:color w:val="00B050"/>
-          <w:sz w:val="22"/>
-          <w:szCs w:val="22"/>
-        </w:rPr>
-        <w:tab/>
-      </w:r>
-      <w:r>
-        <w:rPr>
-          <w:b w:val="0"/>
-          <w:color w:val="00B050"/>
-          <w:sz w:val="22"/>
-          <w:szCs w:val="22"/>
-        </w:rPr>
-        <w:tab/>
-        <w:t>&lt;. Resumir os atributos comuns de qualquer caso de teste. &gt;</w:t>
-      </w:r>
-    </w:p>
-    <w:p>
-      <w:pPr>
-        <w:pStyle w:val="Ttulotemplate"/>
+      </w:pPr>
+      <w:r>
         <w:rPr>
           <w:sz w:val="32"/>
           <w:szCs w:val="32"/>
         </w:rPr>
-      </w:pPr>
-    </w:p>
-    <w:p>
-      <w:pPr>
-        <w:pStyle w:val="Ttulotemplate"/>
+        <w:lastRenderedPageBreak/>
+        <w:t>4.4 Critérios de aprovação/falha da c</w:t>
+      </w:r>
+      <w:r>
         <w:rPr>
           <w:sz w:val="32"/>
           <w:szCs w:val="32"/>
         </w:rPr>
-      </w:pPr>
-      <w:r>
+        <w:t>aracterística</w:t>
+      </w:r>
+    </w:p>
+    <w:p>
+      <w:pPr>
+        <w:ind w:left="708" w:firstLine="708"/>
+        <w:jc w:val="both"/>
+        <w:rPr>
+          <w:color w:val="00B050"/>
+          <w:sz w:val="22"/>
+          <w:szCs w:val="22"/>
+        </w:rPr>
+      </w:pPr>
+      <w:r>
+        <w:rPr>
+          <w:color w:val="00B050"/>
+          <w:sz w:val="22"/>
+          <w:szCs w:val="22"/>
+        </w:rPr>
+        <w:t xml:space="preserve">&lt;. </w:t>
+      </w:r>
+      <w:r>
+        <w:rPr>
+          <w:color w:val="00B050"/>
+          <w:sz w:val="22"/>
+          <w:szCs w:val="22"/>
+        </w:rPr>
+        <w:t>Especificar os critérios a serrem usados para determ</w:t>
+      </w:r>
+      <w:r>
+        <w:rPr>
+          <w:color w:val="00B050"/>
+          <w:sz w:val="22"/>
+          <w:szCs w:val="22"/>
+        </w:rPr>
+        <w:t xml:space="preserve">inar se uma característica ou </w:t>
+      </w:r>
+      <w:r>
+        <w:rPr>
+          <w:color w:val="00B050"/>
+          <w:sz w:val="22"/>
+          <w:szCs w:val="22"/>
+        </w:rPr>
+        <w:t>uma combinação de características foi aprovada ou fal</w:t>
+      </w:r>
+      <w:r>
+        <w:rPr>
+          <w:color w:val="00B050"/>
+          <w:sz w:val="22"/>
+          <w:szCs w:val="22"/>
+        </w:rPr>
+        <w:t xml:space="preserve">hou. Isso é geralmente baseado </w:t>
+      </w:r>
+      <w:r>
+        <w:rPr>
+          <w:color w:val="00B050"/>
+          <w:sz w:val="22"/>
+          <w:szCs w:val="22"/>
+        </w:rPr>
+        <w:t>no número de anomalias encontradas em cada categoria de severidade. &gt;</w:t>
+      </w:r>
+    </w:p>
+    <w:p>
+      <w:pPr>
+        <w:pStyle w:val="Ttulo2"/>
+        <w:ind w:firstLine="708"/>
         <w:rPr>
           <w:sz w:val="32"/>
           <w:szCs w:val="32"/>
         </w:rPr>
-        <w:tab/>
-        <w:t>4.3 Identificação do teste</w:t>
-      </w:r>
-    </w:p>
-    <w:p>
-      <w:pPr>
-        <w:pStyle w:val="Ttulotemplate"/>
-        <w:rPr>
-          <w:b w:val="0"/>
-          <w:color w:val="00B050"/>
-          <w:sz w:val="22"/>
-          <w:szCs w:val="22"/>
-        </w:rPr>
-      </w:pPr>
+      </w:pPr>
+      <w:proofErr w:type="gramStart"/>
       <w:r>
         <w:rPr>
           <w:sz w:val="32"/>
           <w:szCs w:val="32"/>
         </w:rPr>
-        <w:tab/>
-      </w:r>
-      <w:r>
-        <w:rPr>
-          <w:sz w:val="32"/>
-          <w:szCs w:val="32"/>
-        </w:rPr>
-        <w:tab/>
-      </w:r>
-      <w:r>
-        <w:rPr>
-          <w:color w:val="00B050"/>
-          <w:sz w:val="22"/>
-          <w:szCs w:val="22"/>
-        </w:rPr>
-        <w:t>&lt;</w:t>
-      </w:r>
-      <w:r>
-        <w:rPr>
-          <w:b w:val="0"/>
-          <w:color w:val="00B050"/>
-          <w:sz w:val="22"/>
-          <w:szCs w:val="22"/>
-        </w:rPr>
-        <w:t xml:space="preserve">. Liste o identificador e uma breve descrição de cada caso de teste (ou conjunto de </w:t>
-      </w:r>
-      <w:r>
-        <w:rPr>
-          <w:b w:val="0"/>
-          <w:color w:val="00B050"/>
-          <w:sz w:val="22"/>
-          <w:szCs w:val="22"/>
-        </w:rPr>
-        <w:tab/>
-      </w:r>
-      <w:r>
-        <w:rPr>
-          <w:b w:val="0"/>
-          <w:color w:val="00B050"/>
-          <w:sz w:val="22"/>
-          <w:szCs w:val="22"/>
-        </w:rPr>
-        <w:tab/>
-      </w:r>
-      <w:r>
-        <w:rPr>
-          <w:b w:val="0"/>
-          <w:color w:val="00B050"/>
-          <w:sz w:val="22"/>
-          <w:szCs w:val="22"/>
-        </w:rPr>
-        <w:t xml:space="preserve">casos de teste relacionados) em cenários para este projeto. Um </w:t>
-      </w:r>
-      <w:r>
-        <w:rPr>
-          <w:b w:val="0"/>
-          <w:color w:val="00B050"/>
-          <w:sz w:val="22"/>
-          <w:szCs w:val="22"/>
-        </w:rPr>
-        <w:t>caso de teste</w:t>
-      </w:r>
-      <w:r>
-        <w:rPr>
-          <w:b w:val="0"/>
-          <w:color w:val="00B050"/>
-          <w:sz w:val="22"/>
-          <w:szCs w:val="22"/>
-        </w:rPr>
-        <w:t>,</w:t>
-      </w:r>
-      <w:r>
-        <w:rPr>
-          <w:b w:val="0"/>
-          <w:color w:val="00B050"/>
-          <w:sz w:val="22"/>
-          <w:szCs w:val="22"/>
-        </w:rPr>
-        <w:t xml:space="preserve"> </w:t>
-      </w:r>
-      <w:r>
-        <w:rPr>
-          <w:b w:val="0"/>
-          <w:color w:val="00B050"/>
-          <w:sz w:val="22"/>
-          <w:szCs w:val="22"/>
-        </w:rPr>
-        <w:t xml:space="preserve">cenário, </w:t>
-      </w:r>
-      <w:r>
-        <w:rPr>
-          <w:b w:val="0"/>
-          <w:color w:val="00B050"/>
-          <w:sz w:val="22"/>
-          <w:szCs w:val="22"/>
-        </w:rPr>
-        <w:tab/>
-      </w:r>
-      <w:r>
-        <w:rPr>
-          <w:b w:val="0"/>
-          <w:color w:val="00B050"/>
-          <w:sz w:val="22"/>
-          <w:szCs w:val="22"/>
-        </w:rPr>
-        <w:tab/>
-      </w:r>
-      <w:r>
-        <w:rPr>
-          <w:b w:val="0"/>
-          <w:color w:val="00B050"/>
-          <w:sz w:val="22"/>
-          <w:szCs w:val="22"/>
-        </w:rPr>
-        <w:t xml:space="preserve">ou </w:t>
-      </w:r>
-      <w:r>
-        <w:rPr>
-          <w:b w:val="0"/>
-          <w:color w:val="00B050"/>
-          <w:sz w:val="22"/>
-          <w:szCs w:val="22"/>
-        </w:rPr>
-        <w:t>p</w:t>
-      </w:r>
-      <w:r>
-        <w:rPr>
-          <w:b w:val="0"/>
-          <w:color w:val="00B050"/>
-          <w:sz w:val="22"/>
-          <w:szCs w:val="22"/>
-        </w:rPr>
-        <w:t>rocedimento</w:t>
-      </w:r>
-      <w:r>
-        <w:rPr>
-          <w:b w:val="0"/>
-          <w:color w:val="00B050"/>
-          <w:sz w:val="22"/>
-          <w:szCs w:val="22"/>
-        </w:rPr>
-        <w:t xml:space="preserve"> particular</w:t>
-      </w:r>
-      <w:r>
-        <w:rPr>
-          <w:b w:val="0"/>
-          <w:color w:val="00B050"/>
-          <w:sz w:val="22"/>
-          <w:szCs w:val="22"/>
-        </w:rPr>
-        <w:t xml:space="preserve"> pode se</w:t>
-      </w:r>
-      <w:r>
-        <w:rPr>
-          <w:b w:val="0"/>
-          <w:color w:val="00B050"/>
-          <w:sz w:val="22"/>
-          <w:szCs w:val="22"/>
-        </w:rPr>
-        <w:t xml:space="preserve">r identificado em mais de um documento de </w:t>
-      </w:r>
-      <w:r>
-        <w:rPr>
-          <w:b w:val="0"/>
-          <w:color w:val="00B050"/>
-          <w:sz w:val="22"/>
-          <w:szCs w:val="22"/>
-        </w:rPr>
-        <w:tab/>
-      </w:r>
-      <w:r>
-        <w:rPr>
-          <w:b w:val="0"/>
-          <w:color w:val="00B050"/>
-          <w:sz w:val="22"/>
-          <w:szCs w:val="22"/>
-        </w:rPr>
-        <w:tab/>
-      </w:r>
-      <w:r>
-        <w:rPr>
-          <w:b w:val="0"/>
-          <w:color w:val="00B050"/>
-          <w:sz w:val="22"/>
-          <w:szCs w:val="22"/>
-        </w:rPr>
-        <w:tab/>
-        <w:t>Design de Tete</w:t>
-      </w:r>
-      <w:r>
-        <w:rPr>
-          <w:b w:val="0"/>
-          <w:color w:val="00B050"/>
-          <w:sz w:val="22"/>
-          <w:szCs w:val="22"/>
-        </w:rPr>
-        <w:t xml:space="preserve">. Liste o identificador e </w:t>
-      </w:r>
-      <w:r>
-        <w:rPr>
-          <w:b w:val="0"/>
-          <w:color w:val="00B050"/>
-          <w:sz w:val="22"/>
-          <w:szCs w:val="22"/>
-        </w:rPr>
-        <w:tab/>
-      </w:r>
-      <w:r>
-        <w:rPr>
-          <w:b w:val="0"/>
-          <w:color w:val="00B050"/>
-          <w:sz w:val="22"/>
-          <w:szCs w:val="22"/>
-        </w:rPr>
-        <w:t xml:space="preserve">uma breve descrição de cada procedimento </w:t>
-      </w:r>
-      <w:r>
-        <w:rPr>
-          <w:b w:val="0"/>
-          <w:color w:val="00B050"/>
-          <w:sz w:val="22"/>
-          <w:szCs w:val="22"/>
-        </w:rPr>
-        <w:tab/>
-      </w:r>
-      <w:r>
-        <w:rPr>
-          <w:b w:val="0"/>
-          <w:color w:val="00B050"/>
-          <w:sz w:val="22"/>
-          <w:szCs w:val="22"/>
-        </w:rPr>
-        <w:tab/>
-      </w:r>
-      <w:r>
-        <w:rPr>
-          <w:b w:val="0"/>
-          <w:color w:val="00B050"/>
-          <w:sz w:val="22"/>
-          <w:szCs w:val="22"/>
-        </w:rPr>
-        <w:t xml:space="preserve">associado a este </w:t>
-      </w:r>
-      <w:r>
-        <w:rPr>
-          <w:b w:val="0"/>
-          <w:color w:val="00B050"/>
-          <w:sz w:val="22"/>
-          <w:szCs w:val="22"/>
-        </w:rPr>
-        <w:t>Design de Teste. &gt;</w:t>
-      </w:r>
-    </w:p>
-    <w:p>
-      <w:pPr>
-        <w:pStyle w:val="Ttulotemplate"/>
-        <w:rPr>
-          <w:sz w:val="32"/>
-          <w:szCs w:val="32"/>
-        </w:rPr>
-      </w:pPr>
-    </w:p>
-    <w:p>
-      <w:pPr>
-        <w:pStyle w:val="Ttulotemplate"/>
-        <w:rPr>
-          <w:sz w:val="32"/>
-          <w:szCs w:val="32"/>
-        </w:rPr>
-      </w:pPr>
-      <w:r>
-        <w:rPr>
-          <w:sz w:val="32"/>
-          <w:szCs w:val="32"/>
-        </w:rPr>
-        <w:tab/>
-        <w:t>4.4 Critérios de aprovação/falha da característica</w:t>
-      </w:r>
-    </w:p>
-    <w:p>
-      <w:pPr>
-        <w:pStyle w:val="Ttulotemplate"/>
-        <w:rPr>
-          <w:b w:val="0"/>
-          <w:color w:val="00B050"/>
-          <w:sz w:val="22"/>
-          <w:szCs w:val="22"/>
-        </w:rPr>
-      </w:pPr>
-      <w:r>
-        <w:rPr>
-          <w:sz w:val="32"/>
-          <w:szCs w:val="32"/>
-        </w:rPr>
-        <w:tab/>
-      </w:r>
-      <w:r>
-        <w:rPr>
-          <w:sz w:val="32"/>
-          <w:szCs w:val="32"/>
-        </w:rPr>
-        <w:tab/>
-      </w:r>
-      <w:r>
-        <w:rPr>
-          <w:color w:val="00B050"/>
-          <w:sz w:val="22"/>
-          <w:szCs w:val="22"/>
-        </w:rPr>
-        <w:t>&lt;</w:t>
-      </w:r>
-      <w:r>
-        <w:rPr>
-          <w:b w:val="0"/>
-          <w:color w:val="00B050"/>
-          <w:sz w:val="22"/>
-          <w:szCs w:val="22"/>
-        </w:rPr>
-        <w:t xml:space="preserve">. </w:t>
-      </w:r>
-      <w:r>
-        <w:rPr>
-          <w:b w:val="0"/>
-          <w:color w:val="00B050"/>
-          <w:sz w:val="22"/>
-          <w:szCs w:val="22"/>
-        </w:rPr>
-        <w:t xml:space="preserve">Especificar os critérios a serrem usados para determinar se uma característica ou </w:t>
-      </w:r>
-      <w:r>
-        <w:rPr>
-          <w:b w:val="0"/>
-          <w:color w:val="00B050"/>
-          <w:sz w:val="22"/>
-          <w:szCs w:val="22"/>
-        </w:rPr>
-        <w:tab/>
-      </w:r>
-      <w:r>
-        <w:rPr>
-          <w:b w:val="0"/>
-          <w:color w:val="00B050"/>
-          <w:sz w:val="22"/>
-          <w:szCs w:val="22"/>
-        </w:rPr>
-        <w:tab/>
-        <w:t xml:space="preserve">uma combinação de características foi aprovada ou falhou. Isso é geralmente baseado </w:t>
-      </w:r>
-      <w:r>
-        <w:rPr>
-          <w:b w:val="0"/>
-          <w:color w:val="00B050"/>
-          <w:sz w:val="22"/>
-          <w:szCs w:val="22"/>
-        </w:rPr>
-        <w:tab/>
-      </w:r>
-      <w:r>
-        <w:rPr>
-          <w:b w:val="0"/>
-          <w:color w:val="00B050"/>
-          <w:sz w:val="22"/>
-          <w:szCs w:val="22"/>
-        </w:rPr>
-        <w:tab/>
-        <w:t>no número de anomalias encontradas em cada categoria de severidade.</w:t>
-      </w:r>
-      <w:r>
-        <w:rPr>
-          <w:b w:val="0"/>
-          <w:color w:val="00B050"/>
-          <w:sz w:val="22"/>
-          <w:szCs w:val="22"/>
-        </w:rPr>
-        <w:t xml:space="preserve"> &gt;</w:t>
-      </w:r>
-    </w:p>
-    <w:p>
-      <w:pPr>
-        <w:pStyle w:val="Ttulotemplate"/>
-        <w:rPr>
-          <w:sz w:val="32"/>
-          <w:szCs w:val="32"/>
-        </w:rPr>
-      </w:pPr>
-    </w:p>
-    <w:p>
-      <w:pPr>
-        <w:pStyle w:val="Ttulotemplate"/>
-        <w:rPr>
-          <w:sz w:val="32"/>
-          <w:szCs w:val="32"/>
-        </w:rPr>
-      </w:pPr>
-      <w:r>
-        <w:rPr>
-          <w:sz w:val="32"/>
-          <w:szCs w:val="32"/>
-        </w:rPr>
-        <w:tab/>
-      </w:r>
-      <w:r>
-        <w:rPr>
-          <w:sz w:val="32"/>
-          <w:szCs w:val="32"/>
-        </w:rPr>
         <w:t>4.5 Entregáveis</w:t>
       </w:r>
-    </w:p>
-    <w:p>
-      <w:pPr>
-        <w:pStyle w:val="Ttulotemplate"/>
-        <w:rPr>
-          <w:b w:val="0"/>
-          <w:color w:val="00B050"/>
-          <w:sz w:val="22"/>
-          <w:szCs w:val="22"/>
-        </w:rPr>
-      </w:pPr>
-      <w:r>
-        <w:rPr>
-          <w:sz w:val="32"/>
-          <w:szCs w:val="32"/>
-        </w:rPr>
-        <w:tab/>
-      </w:r>
-      <w:r>
-        <w:rPr>
-          <w:sz w:val="32"/>
-          <w:szCs w:val="32"/>
-        </w:rPr>
-        <w:tab/>
-      </w:r>
-      <w:r>
-        <w:rPr>
-          <w:color w:val="00B050"/>
-          <w:sz w:val="22"/>
-          <w:szCs w:val="22"/>
-        </w:rPr>
-        <w:t>&lt;</w:t>
-      </w:r>
-      <w:r>
-        <w:rPr>
-          <w:b w:val="0"/>
-          <w:color w:val="00B050"/>
-          <w:sz w:val="22"/>
-          <w:szCs w:val="22"/>
-        </w:rPr>
-        <w:t xml:space="preserve">. </w:t>
-      </w:r>
-      <w:r>
-        <w:rPr>
-          <w:b w:val="0"/>
-          <w:color w:val="00B050"/>
-          <w:sz w:val="22"/>
-          <w:szCs w:val="22"/>
-        </w:rPr>
-        <w:t xml:space="preserve">Identificar todas as informações que é para ser entregável para a atividade de teste </w:t>
-      </w:r>
-      <w:r>
-        <w:rPr>
-          <w:b w:val="0"/>
-          <w:color w:val="00B050"/>
-          <w:sz w:val="22"/>
-          <w:szCs w:val="22"/>
-        </w:rPr>
-        <w:tab/>
-      </w:r>
-      <w:proofErr w:type="gramStart"/>
-      <w:r>
-        <w:rPr>
-          <w:b w:val="0"/>
-          <w:color w:val="00B050"/>
-          <w:sz w:val="22"/>
-          <w:szCs w:val="22"/>
-        </w:rPr>
-        <w:tab/>
-        <w:t>(</w:t>
-      </w:r>
       <w:proofErr w:type="gramEnd"/>
-      <w:r>
-        <w:rPr>
-          <w:b w:val="0"/>
-          <w:color w:val="00B050"/>
-          <w:sz w:val="22"/>
-          <w:szCs w:val="22"/>
-        </w:rPr>
-        <w:t xml:space="preserve">documentos, dados, </w:t>
-      </w:r>
-      <w:proofErr w:type="spellStart"/>
-      <w:r>
-        <w:rPr>
-          <w:b w:val="0"/>
-          <w:color w:val="00B050"/>
-          <w:sz w:val="22"/>
-          <w:szCs w:val="22"/>
-        </w:rPr>
-        <w:t>etc</w:t>
-      </w:r>
-      <w:proofErr w:type="spellEnd"/>
-      <w:r>
-        <w:rPr>
-          <w:b w:val="0"/>
-          <w:color w:val="00B050"/>
-          <w:sz w:val="22"/>
-          <w:szCs w:val="22"/>
-        </w:rPr>
-        <w:t xml:space="preserve">). Exemplos de documentos que podem ser incluídos estão </w:t>
-      </w:r>
-      <w:r>
-        <w:rPr>
-          <w:b w:val="0"/>
-          <w:color w:val="00B050"/>
-          <w:sz w:val="22"/>
-          <w:szCs w:val="22"/>
-        </w:rPr>
-        <w:tab/>
-      </w:r>
-      <w:r>
-        <w:rPr>
-          <w:b w:val="0"/>
-          <w:color w:val="00B050"/>
-          <w:sz w:val="22"/>
-          <w:szCs w:val="22"/>
-        </w:rPr>
-        <w:tab/>
-        <w:t xml:space="preserve">listados no </w:t>
-      </w:r>
-      <w:proofErr w:type="spellStart"/>
-      <w:r>
-        <w:rPr>
-          <w:b w:val="0"/>
-          <w:color w:val="00B050"/>
-          <w:sz w:val="22"/>
-          <w:szCs w:val="22"/>
-        </w:rPr>
-        <w:t>subtópico</w:t>
-      </w:r>
-      <w:proofErr w:type="spellEnd"/>
-      <w:r>
-        <w:rPr>
-          <w:b w:val="0"/>
-          <w:color w:val="00B050"/>
-          <w:sz w:val="22"/>
-          <w:szCs w:val="22"/>
-        </w:rPr>
-        <w:t xml:space="preserve"> 9.2.8 da norma IEEE 829-2008. &gt;</w:t>
-      </w:r>
-      <w:bookmarkStart w:id="15" w:name="_GoBack"/>
-      <w:bookmarkEnd w:id="15"/>
-    </w:p>
-    <w:p>
-      <w:pPr>
-        <w:rPr>
-          <w:sz w:val="32"/>
-          <w:szCs w:val="32"/>
-        </w:rPr>
-      </w:pPr>
-    </w:p>
-    <w:p>
-      <w:pPr>
-        <w:pStyle w:val="Ttulotemplate"/>
-      </w:pPr>
-      <w:r>
-        <w:tab/>
-      </w:r>
-    </w:p>
-    <w:bookmarkEnd w:id="12"/>
-    <w:p>
-      <w:pPr>
-        <w:jc w:val="both"/>
-        <w:rPr>
-          <w:rFonts w:eastAsia="Arial"/>
-          <w:sz w:val="22"/>
-          <w:szCs w:val="22"/>
-        </w:rPr>
-      </w:pPr>
+    </w:p>
+    <w:p>
+      <w:pPr>
+        <w:ind w:left="708" w:firstLine="708"/>
+        <w:rPr>
+          <w:color w:val="00B050"/>
+          <w:sz w:val="22"/>
+          <w:szCs w:val="22"/>
+        </w:rPr>
+      </w:pPr>
+      <w:r>
+        <w:rPr>
+          <w:color w:val="00B050"/>
+          <w:sz w:val="22"/>
+          <w:szCs w:val="22"/>
+        </w:rPr>
+        <w:t>&lt;. Identificar todas as informações que é para ser entregável para a atividade de teste (documentos, dados, etc.). Exemplos de documentos que podem ser incluídos estão listados no tópico 9.2.8 da norma IEEE 829-2008. &gt;</w:t>
+      </w:r>
+      <w:bookmarkEnd w:id="14"/>
     </w:p>
     <w:sectPr>
       <w:headerReference w:type="default" r:id="rId8"/>
@@ -4193,7 +3781,7 @@
 </file>
 
 <file path=customXml/itemProps1.xml><?xml version="1.0" encoding="utf-8"?>
-<ds:datastoreItem xmlns:ds="http://schemas.openxmlformats.org/officeDocument/2006/customXml" ds:itemID="{0817A885-844A-4815-891B-4D8AAC078B85}">
+<ds:datastoreItem xmlns:ds="http://schemas.openxmlformats.org/officeDocument/2006/customXml" ds:itemID="{DC69B19C-5A7D-43C6-B4FA-D60045A483AB}">
   <ds:schemaRefs>
     <ds:schemaRef ds:uri="http://schemas.openxmlformats.org/officeDocument/2006/bibliography"/>
   </ds:schemaRefs>

</xml_diff>